<commit_message>
agregada historia de ususario 13 a Historias de usuario - RF y RNF.docx
</commit_message>
<xml_diff>
--- a/viajar360-documentos/Historias de usuario - RF y RNF.docx
+++ b/viajar360-documentos/Historias de usuario - RF y RNF.docx
@@ -60,7 +60,24 @@
           <w:color w:val="000000"/>
           <w:lang w:val="es-ES"/>
         </w:rPr>
-        <w:t>deseo poder loguearme en la página, por medio de un usuario y contraseña.</w:t>
+        <w:t xml:space="preserve">deseo poder </w:t>
+      </w:r>
+      <w:r>
+        <w:rPr>
+          <w:rFonts w:ascii="Arial" w:eastAsia="Times New Roman" w:hAnsi="Arial" w:cs="Arial"/>
+          <w:color w:val="000000"/>
+          <w:u w:val="single"/>
+          <w:lang w:val="es-ES"/>
+        </w:rPr>
+        <w:t>loguearme</w:t>
+      </w:r>
+      <w:r>
+        <w:rPr>
+          <w:rFonts w:ascii="Arial" w:eastAsia="Times New Roman" w:hAnsi="Arial" w:cs="Arial"/>
+          <w:color w:val="000000"/>
+          <w:lang w:val="es-ES"/>
+        </w:rPr>
+        <w:t xml:space="preserve"> en la página, por medio de un usuario y contraseña.</w:t>
       </w:r>
     </w:p>
     <w:p>
@@ -502,6 +519,75 @@
         </w:rPr>
         <w:t xml:space="preserve"> quiero poder asignar una puntuación a las atracciones turísticas</w:t>
       </w:r>
+    </w:p>
+    <w:p>
+      <w:pPr>
+        <w:numPr>
+          <w:ilvl w:val="0"/>
+          <w:numId w:val="1"/>
+        </w:numPr>
+        <w:spacing w:after="0" w:line="240" w:lineRule="auto"/>
+        <w:textAlignment w:val="baseline"/>
+        <w:rPr>
+          <w:rFonts w:ascii="Arial" w:eastAsia="Times New Roman" w:hAnsi="Arial" w:cs="Arial"/>
+          <w:color w:val="000000"/>
+          <w:lang w:val="es-ES"/>
+        </w:rPr>
+      </w:pPr>
+      <w:r>
+        <w:rPr>
+          <w:rFonts w:ascii="Arial" w:eastAsia="Times New Roman" w:hAnsi="Arial" w:cs="Arial"/>
+          <w:color w:val="000000"/>
+          <w:lang w:val="es-ES"/>
+        </w:rPr>
+        <w:t xml:space="preserve">Yo como </w:t>
+      </w:r>
+      <w:r>
+        <w:rPr>
+          <w:rFonts w:ascii="Arial" w:eastAsia="Times New Roman" w:hAnsi="Arial" w:cs="Arial"/>
+          <w:color w:val="000000"/>
+          <w:u w:val="single"/>
+          <w:lang w:val="es-ES"/>
+        </w:rPr>
+        <w:t xml:space="preserve">usuario </w:t>
+      </w:r>
+      <w:r>
+        <w:rPr>
+          <w:rFonts w:ascii="Arial" w:eastAsia="Times New Roman" w:hAnsi="Arial" w:cs="Arial"/>
+          <w:color w:val="000000"/>
+          <w:lang w:val="es-ES"/>
+        </w:rPr>
+        <w:t xml:space="preserve">deseo poder </w:t>
+      </w:r>
+      <w:r>
+        <w:rPr>
+          <w:rFonts w:ascii="Arial" w:eastAsia="Times New Roman" w:hAnsi="Arial" w:cs="Arial"/>
+          <w:color w:val="000000"/>
+          <w:u w:val="single"/>
+          <w:lang w:val="es-ES"/>
+        </w:rPr>
+        <w:t>registrarme</w:t>
+      </w:r>
+      <w:r>
+        <w:rPr>
+          <w:rFonts w:ascii="Arial" w:eastAsia="Times New Roman" w:hAnsi="Arial" w:cs="Arial"/>
+          <w:color w:val="000000"/>
+          <w:lang w:val="es-ES"/>
+        </w:rPr>
+        <w:t xml:space="preserve"> en la página, por medio de un usuario y contraseña.</w:t>
+      </w:r>
+    </w:p>
+    <w:p>
+      <w:pPr>
+        <w:spacing w:after="0" w:line="240" w:lineRule="auto"/>
+        <w:ind w:left="720"/>
+        <w:textAlignment w:val="baseline"/>
+        <w:rPr>
+          <w:rFonts w:ascii="Arial" w:eastAsia="Times New Roman" w:hAnsi="Arial" w:cs="Arial"/>
+          <w:color w:val="000000"/>
+          <w:lang w:val="es-ES"/>
+        </w:rPr>
+      </w:pPr>
     </w:p>
     <w:p>
       <w:pPr>

</xml_diff>